<commit_message>
Foto's toegevoegt in Word bestand van Opdracht 1
</commit_message>
<xml_diff>
--- a/Opdracht 1/Opdracht 1.docx
+++ b/Opdracht 1/Opdracht 1.docx
@@ -73,7 +73,6 @@
           <w:rFonts w:ascii="Calibri" w:hAnsi="Calibri"/>
         </w:rPr>
       </w:pPr>
-      <w:bookmarkStart w:id="0" w:name="_GoBack"/>
       <w:r>
         <w:rPr>
           <w:rFonts w:ascii="Calibri" w:hAnsi="Calibri"/>
@@ -81,7 +80,6 @@
         <w:t>Beoordelingscriteria</w:t>
       </w:r>
     </w:p>
-    <w:bookmarkEnd w:id="0"/>
     <w:p>
       <w:pPr>
         <w:rPr>
@@ -412,10 +410,203 @@
           <w:rFonts w:eastAsia="Times New Roman" w:cs="Arial"/>
           <w:b/>
           <w:i/>
-          <w:sz w:val="24"/>
-          <w:szCs w:val="24"/>
-          <w:lang w:eastAsia="nl-NL"/>
-        </w:rPr>
+          <w:noProof/>
+          <w:sz w:val="24"/>
+          <w:szCs w:val="24"/>
+          <w:lang w:eastAsia="ja-JP"/>
+        </w:rPr>
+        <w:drawing>
+          <wp:inline distT="0" distB="0" distL="0" distR="0">
+            <wp:extent cx="5759502" cy="844062"/>
+            <wp:effectExtent l="0" t="0" r="0" b="0"/>
+            <wp:docPr id="3" name="Afbeelding 3"/>
+            <wp:cNvGraphicFramePr>
+              <a:graphicFrameLocks xmlns:a="http://schemas.openxmlformats.org/drawingml/2006/main" noChangeAspect="1"/>
+            </wp:cNvGraphicFramePr>
+            <a:graphic xmlns:a="http://schemas.openxmlformats.org/drawingml/2006/main">
+              <a:graphicData uri="http://schemas.openxmlformats.org/drawingml/2006/picture">
+                <pic:pic xmlns:pic="http://schemas.openxmlformats.org/drawingml/2006/picture">
+                  <pic:nvPicPr>
+                    <pic:cNvPr id="3" name="devenv_2017-02-16_14-26-51.png"/>
+                    <pic:cNvPicPr/>
+                  </pic:nvPicPr>
+                  <pic:blipFill>
+                    <a:blip r:embed="rId5">
+                      <a:extLst>
+                        <a:ext uri="{28A0092B-C50C-407E-A947-70E740481C1C}">
+                          <a14:useLocalDpi xmlns:a14="http://schemas.microsoft.com/office/drawing/2010/main" val="0"/>
+                        </a:ext>
+                      </a:extLst>
+                    </a:blip>
+                    <a:stretch>
+                      <a:fillRect/>
+                    </a:stretch>
+                  </pic:blipFill>
+                  <pic:spPr>
+                    <a:xfrm>
+                      <a:off x="0" y="0"/>
+                      <a:ext cx="5836233" cy="855307"/>
+                    </a:xfrm>
+                    <a:prstGeom prst="rect">
+                      <a:avLst/>
+                    </a:prstGeom>
+                  </pic:spPr>
+                </pic:pic>
+              </a:graphicData>
+            </a:graphic>
+          </wp:inline>
+        </w:drawing>
+      </w:r>
+    </w:p>
+    <w:p>
+      <w:pPr>
+        <w:pStyle w:val="Lijstalinea"/>
+        <w:spacing w:after="0" w:line="240" w:lineRule="auto"/>
+        <w:rPr>
+          <w:rFonts w:eastAsia="Times New Roman" w:cs="Arial"/>
+          <w:b/>
+          <w:i/>
+          <w:sz w:val="24"/>
+          <w:szCs w:val="24"/>
+          <w:lang w:eastAsia="nl-NL"/>
+        </w:rPr>
+      </w:pPr>
+    </w:p>
+    <w:p>
+      <w:pPr>
+        <w:pStyle w:val="Lijstalinea"/>
+        <w:spacing w:after="0" w:line="240" w:lineRule="auto"/>
+        <w:rPr>
+          <w:rFonts w:eastAsia="Times New Roman" w:cs="Arial"/>
+          <w:b/>
+          <w:i/>
+          <w:sz w:val="24"/>
+          <w:szCs w:val="24"/>
+          <w:lang w:eastAsia="nl-NL"/>
+        </w:rPr>
+      </w:pPr>
+    </w:p>
+    <w:p>
+      <w:pPr>
+        <w:pStyle w:val="Lijstalinea"/>
+        <w:spacing w:after="0" w:line="240" w:lineRule="auto"/>
+        <w:rPr>
+          <w:rFonts w:eastAsia="Times New Roman" w:cs="Arial"/>
+          <w:b/>
+          <w:i/>
+          <w:sz w:val="24"/>
+          <w:szCs w:val="24"/>
+          <w:lang w:eastAsia="nl-NL"/>
+        </w:rPr>
+      </w:pPr>
+    </w:p>
+    <w:p>
+      <w:pPr>
+        <w:pStyle w:val="Lijstalinea"/>
+        <w:spacing w:after="0" w:line="240" w:lineRule="auto"/>
+        <w:rPr>
+          <w:rFonts w:eastAsia="Times New Roman" w:cs="Arial"/>
+          <w:b/>
+          <w:i/>
+          <w:sz w:val="24"/>
+          <w:szCs w:val="24"/>
+          <w:lang w:eastAsia="nl-NL"/>
+        </w:rPr>
+      </w:pPr>
+    </w:p>
+    <w:p>
+      <w:pPr>
+        <w:pStyle w:val="Lijstalinea"/>
+        <w:spacing w:after="0" w:line="240" w:lineRule="auto"/>
+        <w:rPr>
+          <w:rFonts w:eastAsia="Times New Roman" w:cs="Arial"/>
+          <w:b/>
+          <w:i/>
+          <w:sz w:val="24"/>
+          <w:szCs w:val="24"/>
+          <w:lang w:eastAsia="nl-NL"/>
+        </w:rPr>
+      </w:pPr>
+    </w:p>
+    <w:p>
+      <w:pPr>
+        <w:pStyle w:val="Lijstalinea"/>
+        <w:spacing w:after="0" w:line="240" w:lineRule="auto"/>
+        <w:rPr>
+          <w:rFonts w:eastAsia="Times New Roman" w:cs="Arial"/>
+          <w:b/>
+          <w:i/>
+          <w:sz w:val="24"/>
+          <w:szCs w:val="24"/>
+          <w:lang w:eastAsia="nl-NL"/>
+        </w:rPr>
+      </w:pPr>
+    </w:p>
+    <w:p>
+      <w:pPr>
+        <w:pStyle w:val="Lijstalinea"/>
+        <w:spacing w:after="0" w:line="240" w:lineRule="auto"/>
+        <w:rPr>
+          <w:rFonts w:eastAsia="Times New Roman" w:cs="Arial"/>
+          <w:b/>
+          <w:i/>
+          <w:sz w:val="24"/>
+          <w:szCs w:val="24"/>
+          <w:lang w:eastAsia="nl-NL"/>
+        </w:rPr>
+      </w:pPr>
+    </w:p>
+    <w:p>
+      <w:pPr>
+        <w:pStyle w:val="Lijstalinea"/>
+        <w:spacing w:after="0" w:line="240" w:lineRule="auto"/>
+        <w:rPr>
+          <w:rFonts w:eastAsia="Times New Roman" w:cs="Arial"/>
+          <w:b/>
+          <w:i/>
+          <w:sz w:val="24"/>
+          <w:szCs w:val="24"/>
+          <w:lang w:eastAsia="nl-NL"/>
+        </w:rPr>
+      </w:pPr>
+    </w:p>
+    <w:p>
+      <w:pPr>
+        <w:pStyle w:val="Lijstalinea"/>
+        <w:spacing w:after="0" w:line="240" w:lineRule="auto"/>
+        <w:rPr>
+          <w:rFonts w:eastAsia="Times New Roman" w:cs="Arial"/>
+          <w:b/>
+          <w:i/>
+          <w:sz w:val="24"/>
+          <w:szCs w:val="24"/>
+          <w:lang w:eastAsia="nl-NL"/>
+        </w:rPr>
+      </w:pPr>
+    </w:p>
+    <w:p>
+      <w:pPr>
+        <w:pStyle w:val="Lijstalinea"/>
+        <w:spacing w:after="0" w:line="240" w:lineRule="auto"/>
+        <w:rPr>
+          <w:rFonts w:eastAsia="Times New Roman" w:cs="Arial"/>
+          <w:b/>
+          <w:i/>
+          <w:sz w:val="24"/>
+          <w:szCs w:val="24"/>
+          <w:lang w:eastAsia="nl-NL"/>
+        </w:rPr>
+      </w:pPr>
+      <w:r>
+        <w:rPr>
+          <w:rFonts w:eastAsia="Times New Roman" w:cs="Arial"/>
+          <w:b/>
+          <w:i/>
+          <w:sz w:val="24"/>
+          <w:szCs w:val="24"/>
+          <w:lang w:eastAsia="nl-NL"/>
+        </w:rPr>
+        <w:lastRenderedPageBreak/>
         <w:t>In de ve</w:t>
       </w:r>
       <w:r>
@@ -449,31 +640,314 @@
           <w:szCs w:val="24"/>
           <w:lang w:eastAsia="nl-NL"/>
         </w:rPr>
-        <w:t>re venster open met meerde opties,</w:t>
-      </w:r>
-    </w:p>
-    <w:p>
-      <w:pPr>
-        <w:pStyle w:val="Lijstalinea"/>
-        <w:spacing w:after="0" w:line="240" w:lineRule="auto"/>
-        <w:rPr>
-          <w:rFonts w:eastAsia="Times New Roman" w:cs="Arial"/>
-          <w:b/>
-          <w:i/>
-          <w:sz w:val="24"/>
-          <w:szCs w:val="24"/>
-          <w:lang w:eastAsia="nl-NL"/>
-        </w:rPr>
-      </w:pPr>
-      <w:r>
-        <w:rPr>
-          <w:rFonts w:eastAsia="Times New Roman" w:cs="Arial"/>
-          <w:b/>
-          <w:i/>
-          <w:sz w:val="24"/>
-          <w:szCs w:val="24"/>
-          <w:lang w:eastAsia="nl-NL"/>
-        </w:rPr>
+        <w:t>re venster open met meerdere opties.</w:t>
+      </w:r>
+    </w:p>
+    <w:p>
+      <w:pPr>
+        <w:pStyle w:val="Lijstalinea"/>
+        <w:spacing w:after="0" w:line="240" w:lineRule="auto"/>
+        <w:rPr>
+          <w:rFonts w:eastAsia="Times New Roman" w:cs="Arial"/>
+          <w:b/>
+          <w:i/>
+          <w:sz w:val="24"/>
+          <w:szCs w:val="24"/>
+          <w:lang w:eastAsia="nl-NL"/>
+        </w:rPr>
+      </w:pPr>
+    </w:p>
+    <w:p>
+      <w:pPr>
+        <w:pStyle w:val="Lijstalinea"/>
+        <w:spacing w:after="0" w:line="240" w:lineRule="auto"/>
+        <w:rPr>
+          <w:rFonts w:eastAsia="Times New Roman" w:cs="Arial"/>
+          <w:b/>
+          <w:i/>
+          <w:noProof/>
+          <w:sz w:val="24"/>
+          <w:szCs w:val="24"/>
+          <w:lang w:eastAsia="ja-JP"/>
+        </w:rPr>
+      </w:pPr>
+      <w:r>
+        <w:rPr>
+          <w:noProof/>
+          <w:lang w:eastAsia="ja-JP"/>
+        </w:rPr>
+        <w:drawing>
+          <wp:inline distT="0" distB="0" distL="0" distR="0" wp14:anchorId="2DBE2BBB" wp14:editId="73A07554">
+            <wp:extent cx="5134708" cy="2954714"/>
+            <wp:effectExtent l="0" t="0" r="8890" b="0"/>
+            <wp:docPr id="4" name="Afbeelding 4"/>
+            <wp:cNvGraphicFramePr>
+              <a:graphicFrameLocks xmlns:a="http://schemas.openxmlformats.org/drawingml/2006/main" noChangeAspect="1"/>
+            </wp:cNvGraphicFramePr>
+            <a:graphic xmlns:a="http://schemas.openxmlformats.org/drawingml/2006/main">
+              <a:graphicData uri="http://schemas.openxmlformats.org/drawingml/2006/picture">
+                <pic:pic xmlns:pic="http://schemas.openxmlformats.org/drawingml/2006/picture">
+                  <pic:nvPicPr>
+                    <pic:cNvPr id="4" name="firefox_2017-02-16_14-29-26.png"/>
+                    <pic:cNvPicPr/>
+                  </pic:nvPicPr>
+                  <pic:blipFill>
+                    <a:blip r:embed="rId6">
+                      <a:extLst>
+                        <a:ext uri="{28A0092B-C50C-407E-A947-70E740481C1C}">
+                          <a14:useLocalDpi xmlns:a14="http://schemas.microsoft.com/office/drawing/2010/main" val="0"/>
+                        </a:ext>
+                      </a:extLst>
+                    </a:blip>
+                    <a:stretch>
+                      <a:fillRect/>
+                    </a:stretch>
+                  </pic:blipFill>
+                  <pic:spPr>
+                    <a:xfrm>
+                      <a:off x="0" y="0"/>
+                      <a:ext cx="5175040" cy="2977922"/>
+                    </a:xfrm>
+                    <a:prstGeom prst="rect">
+                      <a:avLst/>
+                    </a:prstGeom>
+                  </pic:spPr>
+                </pic:pic>
+              </a:graphicData>
+            </a:graphic>
+          </wp:inline>
+        </w:drawing>
+      </w:r>
+    </w:p>
+    <w:p>
+      <w:pPr>
+        <w:pStyle w:val="Lijstalinea"/>
+        <w:spacing w:after="0" w:line="240" w:lineRule="auto"/>
+        <w:rPr>
+          <w:rFonts w:eastAsia="Times New Roman" w:cs="Arial"/>
+          <w:b/>
+          <w:i/>
+          <w:sz w:val="24"/>
+          <w:szCs w:val="24"/>
+          <w:lang w:eastAsia="nl-NL"/>
+        </w:rPr>
+      </w:pPr>
+      <w:r>
+        <w:rPr>
+          <w:rFonts w:eastAsia="Times New Roman" w:cs="Arial"/>
+          <w:b/>
+          <w:i/>
+          <w:noProof/>
+          <w:sz w:val="24"/>
+          <w:szCs w:val="24"/>
+          <w:lang w:eastAsia="ja-JP"/>
+        </w:rPr>
+        <w:drawing>
+          <wp:inline distT="0" distB="0" distL="0" distR="0">
+            <wp:extent cx="5158154" cy="3296920"/>
+            <wp:effectExtent l="0" t="0" r="4445" b="0"/>
+            <wp:docPr id="5" name="Afbeelding 5"/>
+            <wp:cNvGraphicFramePr>
+              <a:graphicFrameLocks xmlns:a="http://schemas.openxmlformats.org/drawingml/2006/main" noChangeAspect="1"/>
+            </wp:cNvGraphicFramePr>
+            <a:graphic xmlns:a="http://schemas.openxmlformats.org/drawingml/2006/main">
+              <a:graphicData uri="http://schemas.openxmlformats.org/drawingml/2006/picture">
+                <pic:pic xmlns:pic="http://schemas.openxmlformats.org/drawingml/2006/picture">
+                  <pic:nvPicPr>
+                    <pic:cNvPr id="5" name="devenv_2017-02-16_14-31-16.png"/>
+                    <pic:cNvPicPr/>
+                  </pic:nvPicPr>
+                  <pic:blipFill>
+                    <a:blip r:embed="rId7">
+                      <a:extLst>
+                        <a:ext uri="{28A0092B-C50C-407E-A947-70E740481C1C}">
+                          <a14:useLocalDpi xmlns:a14="http://schemas.microsoft.com/office/drawing/2010/main" val="0"/>
+                        </a:ext>
+                      </a:extLst>
+                    </a:blip>
+                    <a:stretch>
+                      <a:fillRect/>
+                    </a:stretch>
+                  </pic:blipFill>
+                  <pic:spPr>
+                    <a:xfrm>
+                      <a:off x="0" y="0"/>
+                      <a:ext cx="5164246" cy="3300814"/>
+                    </a:xfrm>
+                    <a:prstGeom prst="rect">
+                      <a:avLst/>
+                    </a:prstGeom>
+                  </pic:spPr>
+                </pic:pic>
+              </a:graphicData>
+            </a:graphic>
+          </wp:inline>
+        </w:drawing>
+      </w:r>
+    </w:p>
+    <w:p>
+      <w:pPr>
+        <w:pStyle w:val="Lijstalinea"/>
+        <w:spacing w:after="0" w:line="240" w:lineRule="auto"/>
+        <w:rPr>
+          <w:rFonts w:eastAsia="Times New Roman" w:cs="Arial"/>
+          <w:b/>
+          <w:i/>
+          <w:sz w:val="24"/>
+          <w:szCs w:val="24"/>
+          <w:lang w:eastAsia="nl-NL"/>
+        </w:rPr>
+      </w:pPr>
+    </w:p>
+    <w:p>
+      <w:pPr>
+        <w:pStyle w:val="Lijstalinea"/>
+        <w:spacing w:after="0" w:line="240" w:lineRule="auto"/>
+        <w:rPr>
+          <w:rFonts w:eastAsia="Times New Roman" w:cs="Arial"/>
+          <w:b/>
+          <w:i/>
+          <w:sz w:val="24"/>
+          <w:szCs w:val="24"/>
+          <w:lang w:eastAsia="nl-NL"/>
+        </w:rPr>
+      </w:pPr>
+    </w:p>
+    <w:p>
+      <w:pPr>
+        <w:pStyle w:val="Lijstalinea"/>
+        <w:spacing w:after="0" w:line="240" w:lineRule="auto"/>
+        <w:rPr>
+          <w:rFonts w:eastAsia="Times New Roman" w:cs="Arial"/>
+          <w:b/>
+          <w:i/>
+          <w:sz w:val="24"/>
+          <w:szCs w:val="24"/>
+          <w:lang w:eastAsia="nl-NL"/>
+        </w:rPr>
+      </w:pPr>
+    </w:p>
+    <w:p>
+      <w:pPr>
+        <w:pStyle w:val="Lijstalinea"/>
+        <w:spacing w:after="0" w:line="240" w:lineRule="auto"/>
+        <w:rPr>
+          <w:rFonts w:eastAsia="Times New Roman" w:cs="Arial"/>
+          <w:b/>
+          <w:i/>
+          <w:sz w:val="24"/>
+          <w:szCs w:val="24"/>
+          <w:lang w:eastAsia="nl-NL"/>
+        </w:rPr>
+      </w:pPr>
+    </w:p>
+    <w:p>
+      <w:pPr>
+        <w:pStyle w:val="Lijstalinea"/>
+        <w:spacing w:after="0" w:line="240" w:lineRule="auto"/>
+        <w:rPr>
+          <w:rFonts w:eastAsia="Times New Roman" w:cs="Arial"/>
+          <w:b/>
+          <w:i/>
+          <w:sz w:val="24"/>
+          <w:szCs w:val="24"/>
+          <w:lang w:eastAsia="nl-NL"/>
+        </w:rPr>
+      </w:pPr>
+    </w:p>
+    <w:p>
+      <w:pPr>
+        <w:pStyle w:val="Lijstalinea"/>
+        <w:spacing w:after="0" w:line="240" w:lineRule="auto"/>
+        <w:rPr>
+          <w:rFonts w:eastAsia="Times New Roman" w:cs="Arial"/>
+          <w:b/>
+          <w:i/>
+          <w:sz w:val="24"/>
+          <w:szCs w:val="24"/>
+          <w:lang w:eastAsia="nl-NL"/>
+        </w:rPr>
+      </w:pPr>
+    </w:p>
+    <w:p>
+      <w:pPr>
+        <w:pStyle w:val="Lijstalinea"/>
+        <w:spacing w:after="0" w:line="240" w:lineRule="auto"/>
+        <w:rPr>
+          <w:rFonts w:eastAsia="Times New Roman" w:cs="Arial"/>
+          <w:b/>
+          <w:i/>
+          <w:sz w:val="24"/>
+          <w:szCs w:val="24"/>
+          <w:lang w:eastAsia="nl-NL"/>
+        </w:rPr>
+      </w:pPr>
+    </w:p>
+    <w:p>
+      <w:pPr>
+        <w:pStyle w:val="Lijstalinea"/>
+        <w:spacing w:after="0" w:line="240" w:lineRule="auto"/>
+        <w:rPr>
+          <w:rFonts w:eastAsia="Times New Roman" w:cs="Arial"/>
+          <w:b/>
+          <w:i/>
+          <w:sz w:val="24"/>
+          <w:szCs w:val="24"/>
+          <w:lang w:eastAsia="nl-NL"/>
+        </w:rPr>
+      </w:pPr>
+    </w:p>
+    <w:p>
+      <w:pPr>
+        <w:pStyle w:val="Lijstalinea"/>
+        <w:spacing w:after="0" w:line="240" w:lineRule="auto"/>
+        <w:rPr>
+          <w:rFonts w:eastAsia="Times New Roman" w:cs="Arial"/>
+          <w:b/>
+          <w:i/>
+          <w:sz w:val="24"/>
+          <w:szCs w:val="24"/>
+          <w:lang w:eastAsia="nl-NL"/>
+        </w:rPr>
+      </w:pPr>
+    </w:p>
+    <w:p>
+      <w:pPr>
+        <w:pStyle w:val="Lijstalinea"/>
+        <w:spacing w:after="0" w:line="240" w:lineRule="auto"/>
+        <w:rPr>
+          <w:rFonts w:eastAsia="Times New Roman" w:cs="Arial"/>
+          <w:b/>
+          <w:i/>
+          <w:sz w:val="24"/>
+          <w:szCs w:val="24"/>
+          <w:lang w:eastAsia="nl-NL"/>
+        </w:rPr>
+      </w:pPr>
+    </w:p>
+    <w:p>
+      <w:pPr>
+        <w:pStyle w:val="Lijstalinea"/>
+        <w:spacing w:after="0" w:line="240" w:lineRule="auto"/>
+        <w:rPr>
+          <w:rFonts w:eastAsia="Times New Roman" w:cs="Arial"/>
+          <w:b/>
+          <w:i/>
+          <w:sz w:val="24"/>
+          <w:szCs w:val="24"/>
+          <w:lang w:eastAsia="nl-NL"/>
+        </w:rPr>
+      </w:pPr>
+      <w:r>
+        <w:rPr>
+          <w:rFonts w:eastAsia="Times New Roman" w:cs="Arial"/>
+          <w:b/>
+          <w:i/>
+          <w:sz w:val="24"/>
+          <w:szCs w:val="24"/>
+          <w:lang w:eastAsia="nl-NL"/>
+        </w:rPr>
+        <w:lastRenderedPageBreak/>
         <w:t xml:space="preserve">Klik dan op </w:t>
       </w:r>
       <w:r>
@@ -547,6 +1021,100 @@
           <w:lang w:eastAsia="nl-NL"/>
         </w:rPr>
       </w:pPr>
+    </w:p>
+    <w:p>
+      <w:pPr>
+        <w:pStyle w:val="Lijstalinea"/>
+        <w:spacing w:after="0" w:line="240" w:lineRule="auto"/>
+        <w:rPr>
+          <w:rFonts w:eastAsia="Times New Roman" w:cs="Arial"/>
+          <w:b/>
+          <w:i/>
+          <w:sz w:val="24"/>
+          <w:szCs w:val="24"/>
+          <w:lang w:eastAsia="nl-NL"/>
+        </w:rPr>
+      </w:pPr>
+      <w:r>
+        <w:rPr>
+          <w:rFonts w:eastAsia="Times New Roman" w:cs="Arial"/>
+          <w:b/>
+          <w:i/>
+          <w:noProof/>
+          <w:sz w:val="24"/>
+          <w:szCs w:val="24"/>
+          <w:lang w:eastAsia="ja-JP"/>
+        </w:rPr>
+        <w:drawing>
+          <wp:inline distT="0" distB="0" distL="0" distR="0">
+            <wp:extent cx="5760720" cy="3360420"/>
+            <wp:effectExtent l="0" t="0" r="0" b="0"/>
+            <wp:docPr id="6" name="Afbeelding 6"/>
+            <wp:cNvGraphicFramePr>
+              <a:graphicFrameLocks xmlns:a="http://schemas.openxmlformats.org/drawingml/2006/main" noChangeAspect="1"/>
+            </wp:cNvGraphicFramePr>
+            <a:graphic xmlns:a="http://schemas.openxmlformats.org/drawingml/2006/main">
+              <a:graphicData uri="http://schemas.openxmlformats.org/drawingml/2006/picture">
+                <pic:pic xmlns:pic="http://schemas.openxmlformats.org/drawingml/2006/picture">
+                  <pic:nvPicPr>
+                    <pic:cNvPr id="6" name="devenv_2017-02-16_14-32-49.png"/>
+                    <pic:cNvPicPr/>
+                  </pic:nvPicPr>
+                  <pic:blipFill>
+                    <a:blip r:embed="rId8">
+                      <a:extLst>
+                        <a:ext uri="{28A0092B-C50C-407E-A947-70E740481C1C}">
+                          <a14:useLocalDpi xmlns:a14="http://schemas.microsoft.com/office/drawing/2010/main" val="0"/>
+                        </a:ext>
+                      </a:extLst>
+                    </a:blip>
+                    <a:stretch>
+                      <a:fillRect/>
+                    </a:stretch>
+                  </pic:blipFill>
+                  <pic:spPr>
+                    <a:xfrm>
+                      <a:off x="0" y="0"/>
+                      <a:ext cx="5760720" cy="3360420"/>
+                    </a:xfrm>
+                    <a:prstGeom prst="rect">
+                      <a:avLst/>
+                    </a:prstGeom>
+                  </pic:spPr>
+                </pic:pic>
+              </a:graphicData>
+            </a:graphic>
+          </wp:inline>
+        </w:drawing>
+      </w:r>
+    </w:p>
+    <w:p>
+      <w:pPr>
+        <w:pStyle w:val="Lijstalinea"/>
+        <w:spacing w:after="0" w:line="240" w:lineRule="auto"/>
+        <w:rPr>
+          <w:rFonts w:eastAsia="Times New Roman" w:cs="Arial"/>
+          <w:b/>
+          <w:i/>
+          <w:sz w:val="24"/>
+          <w:szCs w:val="24"/>
+          <w:lang w:eastAsia="nl-NL"/>
+        </w:rPr>
+      </w:pPr>
+    </w:p>
+    <w:p>
+      <w:pPr>
+        <w:pStyle w:val="Lijstalinea"/>
+        <w:spacing w:after="0" w:line="240" w:lineRule="auto"/>
+        <w:rPr>
+          <w:rFonts w:eastAsia="Times New Roman" w:cs="Arial"/>
+          <w:b/>
+          <w:i/>
+          <w:sz w:val="24"/>
+          <w:szCs w:val="24"/>
+          <w:lang w:eastAsia="nl-NL"/>
+        </w:rPr>
+      </w:pPr>
       <w:r>
         <w:rPr>
           <w:rFonts w:eastAsia="Times New Roman" w:cs="Arial"/>
@@ -683,6 +1251,58 @@
           <w:lang w:eastAsia="nl-NL"/>
         </w:rPr>
       </w:pPr>
+      <w:r>
+        <w:rPr>
+          <w:rFonts w:eastAsia="Times New Roman" w:cs="Arial"/>
+          <w:b/>
+          <w:i/>
+          <w:noProof/>
+          <w:sz w:val="24"/>
+          <w:szCs w:val="24"/>
+          <w:lang w:eastAsia="ja-JP"/>
+        </w:rPr>
+        <w:drawing>
+          <wp:inline distT="0" distB="0" distL="0" distR="0">
+            <wp:extent cx="5760720" cy="3360420"/>
+            <wp:effectExtent l="0" t="0" r="0" b="0"/>
+            <wp:docPr id="7" name="Afbeelding 7"/>
+            <wp:cNvGraphicFramePr>
+              <a:graphicFrameLocks xmlns:a="http://schemas.openxmlformats.org/drawingml/2006/main" noChangeAspect="1"/>
+            </wp:cNvGraphicFramePr>
+            <a:graphic xmlns:a="http://schemas.openxmlformats.org/drawingml/2006/main">
+              <a:graphicData uri="http://schemas.openxmlformats.org/drawingml/2006/picture">
+                <pic:pic xmlns:pic="http://schemas.openxmlformats.org/drawingml/2006/picture">
+                  <pic:nvPicPr>
+                    <pic:cNvPr id="7" name="devenv_2017-02-16_14-33-57.png"/>
+                    <pic:cNvPicPr/>
+                  </pic:nvPicPr>
+                  <pic:blipFill>
+                    <a:blip r:embed="rId9">
+                      <a:extLst>
+                        <a:ext uri="{28A0092B-C50C-407E-A947-70E740481C1C}">
+                          <a14:useLocalDpi xmlns:a14="http://schemas.microsoft.com/office/drawing/2010/main" val="0"/>
+                        </a:ext>
+                      </a:extLst>
+                    </a:blip>
+                    <a:stretch>
+                      <a:fillRect/>
+                    </a:stretch>
+                  </pic:blipFill>
+                  <pic:spPr>
+                    <a:xfrm>
+                      <a:off x="0" y="0"/>
+                      <a:ext cx="5760720" cy="3360420"/>
+                    </a:xfrm>
+                    <a:prstGeom prst="rect">
+                      <a:avLst/>
+                    </a:prstGeom>
+                  </pic:spPr>
+                </pic:pic>
+              </a:graphicData>
+            </a:graphic>
+          </wp:inline>
+        </w:drawing>
+      </w:r>
     </w:p>
     <w:p>
       <w:pPr>
@@ -707,7 +1327,86 @@
           <w:lang w:eastAsia="nl-NL"/>
         </w:rPr>
         <w:br/>
-      </w:r>
+        <w:t xml:space="preserve">En nu kan je de line </w:t>
+      </w:r>
+      <w:proofErr w:type="spellStart"/>
+      <w:r>
+        <w:rPr>
+          <w:rFonts w:eastAsia="Times New Roman" w:cs="Arial"/>
+          <w:b/>
+          <w:i/>
+          <w:sz w:val="24"/>
+          <w:szCs w:val="24"/>
+          <w:lang w:eastAsia="nl-NL"/>
+        </w:rPr>
+        <w:t>numbers</w:t>
+      </w:r>
+      <w:proofErr w:type="spellEnd"/>
+      <w:r>
+        <w:rPr>
+          <w:rFonts w:eastAsia="Times New Roman" w:cs="Arial"/>
+          <w:b/>
+          <w:i/>
+          <w:sz w:val="24"/>
+          <w:szCs w:val="24"/>
+          <w:lang w:eastAsia="nl-NL"/>
+        </w:rPr>
+        <w:t xml:space="preserve"> zien bij de editor.</w:t>
+      </w:r>
+    </w:p>
+    <w:p>
+      <w:pPr>
+        <w:pStyle w:val="Lijstalinea"/>
+        <w:spacing w:after="0" w:line="240" w:lineRule="auto"/>
+        <w:rPr>
+          <w:rFonts w:eastAsia="Times New Roman" w:cs="Arial"/>
+          <w:b/>
+          <w:i/>
+          <w:sz w:val="24"/>
+          <w:szCs w:val="24"/>
+          <w:lang w:eastAsia="nl-NL"/>
+        </w:rPr>
+      </w:pPr>
+    </w:p>
+    <w:p>
+      <w:pPr>
+        <w:pStyle w:val="Lijstalinea"/>
+        <w:spacing w:after="0" w:line="240" w:lineRule="auto"/>
+        <w:rPr>
+          <w:rFonts w:eastAsia="Times New Roman" w:cs="Arial"/>
+          <w:b/>
+          <w:i/>
+          <w:sz w:val="24"/>
+          <w:szCs w:val="24"/>
+          <w:lang w:eastAsia="nl-NL"/>
+        </w:rPr>
+      </w:pPr>
+      <w:r>
+        <w:rPr>
+          <w:rFonts w:eastAsia="Times New Roman" w:cs="Arial"/>
+          <w:b/>
+          <w:i/>
+          <w:sz w:val="24"/>
+          <w:szCs w:val="24"/>
+          <w:lang w:eastAsia="nl-NL"/>
+        </w:rPr>
+        <w:lastRenderedPageBreak/>
+        <w:br/>
+      </w:r>
+    </w:p>
+    <w:p>
+      <w:pPr>
+        <w:pStyle w:val="Lijstalinea"/>
+        <w:spacing w:after="0" w:line="240" w:lineRule="auto"/>
+        <w:rPr>
+          <w:rFonts w:eastAsia="Times New Roman" w:cs="Arial"/>
+          <w:b/>
+          <w:i/>
+          <w:sz w:val="24"/>
+          <w:szCs w:val="24"/>
+          <w:lang w:eastAsia="nl-NL"/>
+        </w:rPr>
+      </w:pPr>
     </w:p>
     <w:p>
       <w:pPr>
@@ -788,7 +1487,6 @@
           <w:szCs w:val="24"/>
           <w:lang w:eastAsia="nl-NL"/>
         </w:rPr>
-        <w:lastRenderedPageBreak/>
         <w:br/>
         <w:t>Maak op een andere locatie een map aan waarin jij de projecten gaat opslaan. Zoek op hoe je de standaard locatie in VS kunt aanpassen en pas deze aan naar de nieuwe locatie.</w:t>
       </w:r>
@@ -884,6 +1582,100 @@
           <w:lang w:eastAsia="nl-NL"/>
         </w:rPr>
       </w:pPr>
+    </w:p>
+    <w:p>
+      <w:pPr>
+        <w:pStyle w:val="Lijstalinea"/>
+        <w:spacing w:after="0" w:line="240" w:lineRule="auto"/>
+        <w:rPr>
+          <w:rFonts w:eastAsia="Times New Roman" w:cs="Arial"/>
+          <w:b/>
+          <w:i/>
+          <w:sz w:val="24"/>
+          <w:szCs w:val="24"/>
+          <w:lang w:eastAsia="nl-NL"/>
+        </w:rPr>
+      </w:pPr>
+      <w:r>
+        <w:rPr>
+          <w:rFonts w:eastAsia="Times New Roman" w:cs="Arial"/>
+          <w:b/>
+          <w:i/>
+          <w:noProof/>
+          <w:sz w:val="24"/>
+          <w:szCs w:val="24"/>
+          <w:lang w:eastAsia="ja-JP"/>
+        </w:rPr>
+        <w:drawing>
+          <wp:inline distT="0" distB="0" distL="0" distR="0">
+            <wp:extent cx="5760720" cy="513080"/>
+            <wp:effectExtent l="0" t="0" r="0" b="1270"/>
+            <wp:docPr id="8" name="Afbeelding 8"/>
+            <wp:cNvGraphicFramePr>
+              <a:graphicFrameLocks xmlns:a="http://schemas.openxmlformats.org/drawingml/2006/main" noChangeAspect="1"/>
+            </wp:cNvGraphicFramePr>
+            <a:graphic xmlns:a="http://schemas.openxmlformats.org/drawingml/2006/main">
+              <a:graphicData uri="http://schemas.openxmlformats.org/drawingml/2006/picture">
+                <pic:pic xmlns:pic="http://schemas.openxmlformats.org/drawingml/2006/picture">
+                  <pic:nvPicPr>
+                    <pic:cNvPr id="8" name="devenv_2017-02-16_14-26-51.png"/>
+                    <pic:cNvPicPr/>
+                  </pic:nvPicPr>
+                  <pic:blipFill>
+                    <a:blip r:embed="rId5">
+                      <a:extLst>
+                        <a:ext uri="{28A0092B-C50C-407E-A947-70E740481C1C}">
+                          <a14:useLocalDpi xmlns:a14="http://schemas.microsoft.com/office/drawing/2010/main" val="0"/>
+                        </a:ext>
+                      </a:extLst>
+                    </a:blip>
+                    <a:stretch>
+                      <a:fillRect/>
+                    </a:stretch>
+                  </pic:blipFill>
+                  <pic:spPr>
+                    <a:xfrm>
+                      <a:off x="0" y="0"/>
+                      <a:ext cx="5760720" cy="513080"/>
+                    </a:xfrm>
+                    <a:prstGeom prst="rect">
+                      <a:avLst/>
+                    </a:prstGeom>
+                  </pic:spPr>
+                </pic:pic>
+              </a:graphicData>
+            </a:graphic>
+          </wp:inline>
+        </w:drawing>
+      </w:r>
+    </w:p>
+    <w:p>
+      <w:pPr>
+        <w:pStyle w:val="Lijstalinea"/>
+        <w:spacing w:after="0" w:line="240" w:lineRule="auto"/>
+        <w:rPr>
+          <w:rFonts w:eastAsia="Times New Roman" w:cs="Arial"/>
+          <w:b/>
+          <w:i/>
+          <w:sz w:val="24"/>
+          <w:szCs w:val="24"/>
+          <w:lang w:eastAsia="nl-NL"/>
+        </w:rPr>
+      </w:pPr>
+    </w:p>
+    <w:p>
+      <w:pPr>
+        <w:pStyle w:val="Lijstalinea"/>
+        <w:spacing w:after="0" w:line="240" w:lineRule="auto"/>
+        <w:rPr>
+          <w:rFonts w:eastAsia="Times New Roman" w:cs="Arial"/>
+          <w:b/>
+          <w:i/>
+          <w:sz w:val="24"/>
+          <w:szCs w:val="24"/>
+          <w:lang w:eastAsia="nl-NL"/>
+        </w:rPr>
+      </w:pPr>
       <w:r>
         <w:rPr>
           <w:rFonts w:eastAsia="Times New Roman" w:cs="Arial"/>
@@ -909,15 +1701,166 @@
           <w:lang w:eastAsia="nl-NL"/>
         </w:rPr>
       </w:pPr>
-      <w:r>
-        <w:rPr>
-          <w:rFonts w:eastAsia="Times New Roman" w:cs="Arial"/>
-          <w:b/>
-          <w:i/>
-          <w:sz w:val="24"/>
-          <w:szCs w:val="24"/>
-          <w:lang w:eastAsia="nl-NL"/>
-        </w:rPr>
+    </w:p>
+    <w:p>
+      <w:pPr>
+        <w:pStyle w:val="Lijstalinea"/>
+        <w:spacing w:after="0" w:line="240" w:lineRule="auto"/>
+        <w:rPr>
+          <w:rFonts w:eastAsia="Times New Roman" w:cs="Arial"/>
+          <w:b/>
+          <w:i/>
+          <w:sz w:val="24"/>
+          <w:szCs w:val="24"/>
+          <w:lang w:eastAsia="nl-NL"/>
+        </w:rPr>
+      </w:pPr>
+      <w:r>
+        <w:rPr>
+          <w:rFonts w:eastAsia="Times New Roman" w:cs="Arial"/>
+          <w:b/>
+          <w:i/>
+          <w:noProof/>
+          <w:sz w:val="24"/>
+          <w:szCs w:val="24"/>
+          <w:lang w:eastAsia="ja-JP"/>
+        </w:rPr>
+        <w:drawing>
+          <wp:inline distT="0" distB="0" distL="0" distR="0">
+            <wp:extent cx="5760720" cy="3622675"/>
+            <wp:effectExtent l="0" t="0" r="0" b="0"/>
+            <wp:docPr id="9" name="Afbeelding 9"/>
+            <wp:cNvGraphicFramePr>
+              <a:graphicFrameLocks xmlns:a="http://schemas.openxmlformats.org/drawingml/2006/main" noChangeAspect="1"/>
+            </wp:cNvGraphicFramePr>
+            <a:graphic xmlns:a="http://schemas.openxmlformats.org/drawingml/2006/main">
+              <a:graphicData uri="http://schemas.openxmlformats.org/drawingml/2006/picture">
+                <pic:pic xmlns:pic="http://schemas.openxmlformats.org/drawingml/2006/picture">
+                  <pic:nvPicPr>
+                    <pic:cNvPr id="9" name="firefox_2017-02-16_14-29-26.png"/>
+                    <pic:cNvPicPr/>
+                  </pic:nvPicPr>
+                  <pic:blipFill>
+                    <a:blip r:embed="rId6">
+                      <a:extLst>
+                        <a:ext uri="{28A0092B-C50C-407E-A947-70E740481C1C}">
+                          <a14:useLocalDpi xmlns:a14="http://schemas.microsoft.com/office/drawing/2010/main" val="0"/>
+                        </a:ext>
+                      </a:extLst>
+                    </a:blip>
+                    <a:stretch>
+                      <a:fillRect/>
+                    </a:stretch>
+                  </pic:blipFill>
+                  <pic:spPr>
+                    <a:xfrm>
+                      <a:off x="0" y="0"/>
+                      <a:ext cx="5760720" cy="3622675"/>
+                    </a:xfrm>
+                    <a:prstGeom prst="rect">
+                      <a:avLst/>
+                    </a:prstGeom>
+                  </pic:spPr>
+                </pic:pic>
+              </a:graphicData>
+            </a:graphic>
+          </wp:inline>
+        </w:drawing>
+      </w:r>
+    </w:p>
+    <w:p>
+      <w:pPr>
+        <w:pStyle w:val="Lijstalinea"/>
+        <w:spacing w:after="0" w:line="240" w:lineRule="auto"/>
+        <w:rPr>
+          <w:rFonts w:eastAsia="Times New Roman" w:cs="Arial"/>
+          <w:b/>
+          <w:i/>
+          <w:sz w:val="24"/>
+          <w:szCs w:val="24"/>
+          <w:lang w:eastAsia="nl-NL"/>
+        </w:rPr>
+      </w:pPr>
+    </w:p>
+    <w:p>
+      <w:pPr>
+        <w:pStyle w:val="Lijstalinea"/>
+        <w:spacing w:after="0" w:line="240" w:lineRule="auto"/>
+        <w:rPr>
+          <w:rFonts w:eastAsia="Times New Roman" w:cs="Arial"/>
+          <w:b/>
+          <w:i/>
+          <w:sz w:val="24"/>
+          <w:szCs w:val="24"/>
+          <w:lang w:eastAsia="nl-NL"/>
+        </w:rPr>
+      </w:pPr>
+    </w:p>
+    <w:p>
+      <w:pPr>
+        <w:pStyle w:val="Lijstalinea"/>
+        <w:spacing w:after="0" w:line="240" w:lineRule="auto"/>
+        <w:rPr>
+          <w:rFonts w:eastAsia="Times New Roman" w:cs="Arial"/>
+          <w:b/>
+          <w:i/>
+          <w:sz w:val="24"/>
+          <w:szCs w:val="24"/>
+          <w:lang w:eastAsia="nl-NL"/>
+        </w:rPr>
+      </w:pPr>
+    </w:p>
+    <w:p>
+      <w:pPr>
+        <w:pStyle w:val="Lijstalinea"/>
+        <w:spacing w:after="0" w:line="240" w:lineRule="auto"/>
+        <w:rPr>
+          <w:rFonts w:eastAsia="Times New Roman" w:cs="Arial"/>
+          <w:b/>
+          <w:i/>
+          <w:sz w:val="24"/>
+          <w:szCs w:val="24"/>
+          <w:lang w:eastAsia="nl-NL"/>
+        </w:rPr>
+      </w:pPr>
+    </w:p>
+    <w:p>
+      <w:pPr>
+        <w:pStyle w:val="Lijstalinea"/>
+        <w:spacing w:after="0" w:line="240" w:lineRule="auto"/>
+        <w:rPr>
+          <w:rFonts w:eastAsia="Times New Roman" w:cs="Arial"/>
+          <w:b/>
+          <w:i/>
+          <w:sz w:val="24"/>
+          <w:szCs w:val="24"/>
+          <w:lang w:eastAsia="nl-NL"/>
+        </w:rPr>
+      </w:pPr>
+    </w:p>
+    <w:p>
+      <w:pPr>
+        <w:pStyle w:val="Lijstalinea"/>
+        <w:spacing w:after="0" w:line="240" w:lineRule="auto"/>
+        <w:rPr>
+          <w:rFonts w:eastAsia="Times New Roman" w:cs="Arial"/>
+          <w:b/>
+          <w:i/>
+          <w:sz w:val="24"/>
+          <w:szCs w:val="24"/>
+          <w:lang w:eastAsia="nl-NL"/>
+        </w:rPr>
+      </w:pPr>
+      <w:r>
+        <w:rPr>
+          <w:rFonts w:eastAsia="Times New Roman" w:cs="Arial"/>
+          <w:b/>
+          <w:i/>
+          <w:sz w:val="24"/>
+          <w:szCs w:val="24"/>
+          <w:lang w:eastAsia="nl-NL"/>
+        </w:rPr>
+        <w:lastRenderedPageBreak/>
         <w:t xml:space="preserve">Als je daar op geklikt hebt dan krijg je een nieuwe venster en daar moet je naar </w:t>
       </w:r>
       <w:proofErr w:type="spellStart"/>
@@ -966,8 +1909,179 @@
           <w:szCs w:val="24"/>
           <w:lang w:eastAsia="nl-NL"/>
         </w:rPr>
-        <w:t xml:space="preserve"> Solutions gaan.</w:t>
-      </w:r>
+        <w:t xml:space="preserve"> Soluti</w:t>
+      </w:r>
+      <w:r>
+        <w:rPr>
+          <w:rFonts w:eastAsia="Times New Roman" w:cs="Arial"/>
+          <w:b/>
+          <w:i/>
+          <w:sz w:val="24"/>
+          <w:szCs w:val="24"/>
+          <w:lang w:eastAsia="nl-NL"/>
+        </w:rPr>
+        <w:t>ons gaan.</w:t>
+      </w:r>
+    </w:p>
+    <w:p>
+      <w:pPr>
+        <w:pStyle w:val="Lijstalinea"/>
+        <w:spacing w:after="0" w:line="240" w:lineRule="auto"/>
+        <w:rPr>
+          <w:rFonts w:eastAsia="Times New Roman" w:cs="Arial"/>
+          <w:b/>
+          <w:i/>
+          <w:sz w:val="24"/>
+          <w:szCs w:val="24"/>
+          <w:lang w:eastAsia="nl-NL"/>
+        </w:rPr>
+      </w:pPr>
+    </w:p>
+    <w:p>
+      <w:pPr>
+        <w:pStyle w:val="Lijstalinea"/>
+        <w:spacing w:after="0" w:line="240" w:lineRule="auto"/>
+        <w:rPr>
+          <w:rFonts w:eastAsia="Times New Roman" w:cs="Arial"/>
+          <w:b/>
+          <w:i/>
+          <w:sz w:val="24"/>
+          <w:szCs w:val="24"/>
+          <w:lang w:eastAsia="nl-NL"/>
+        </w:rPr>
+      </w:pPr>
+      <w:r>
+        <w:rPr>
+          <w:rFonts w:eastAsia="Times New Roman" w:cs="Arial"/>
+          <w:b/>
+          <w:i/>
+          <w:noProof/>
+          <w:sz w:val="24"/>
+          <w:szCs w:val="24"/>
+          <w:lang w:eastAsia="ja-JP"/>
+        </w:rPr>
+        <w:drawing>
+          <wp:inline distT="0" distB="0" distL="0" distR="0" wp14:anchorId="350979BB" wp14:editId="478FC736">
+            <wp:extent cx="5760720" cy="3296920"/>
+            <wp:effectExtent l="0" t="0" r="0" b="0"/>
+            <wp:docPr id="10" name="Afbeelding 10"/>
+            <wp:cNvGraphicFramePr>
+              <a:graphicFrameLocks xmlns:a="http://schemas.openxmlformats.org/drawingml/2006/main" noChangeAspect="1"/>
+            </wp:cNvGraphicFramePr>
+            <a:graphic xmlns:a="http://schemas.openxmlformats.org/drawingml/2006/main">
+              <a:graphicData uri="http://schemas.openxmlformats.org/drawingml/2006/picture">
+                <pic:pic xmlns:pic="http://schemas.openxmlformats.org/drawingml/2006/picture">
+                  <pic:nvPicPr>
+                    <pic:cNvPr id="10" name="devenv_2017-02-16_14-31-16.png"/>
+                    <pic:cNvPicPr/>
+                  </pic:nvPicPr>
+                  <pic:blipFill>
+                    <a:blip r:embed="rId7">
+                      <a:extLst>
+                        <a:ext uri="{28A0092B-C50C-407E-A947-70E740481C1C}">
+                          <a14:useLocalDpi xmlns:a14="http://schemas.microsoft.com/office/drawing/2010/main" val="0"/>
+                        </a:ext>
+                      </a:extLst>
+                    </a:blip>
+                    <a:stretch>
+                      <a:fillRect/>
+                    </a:stretch>
+                  </pic:blipFill>
+                  <pic:spPr>
+                    <a:xfrm>
+                      <a:off x="0" y="0"/>
+                      <a:ext cx="5760720" cy="3296920"/>
+                    </a:xfrm>
+                    <a:prstGeom prst="rect">
+                      <a:avLst/>
+                    </a:prstGeom>
+                  </pic:spPr>
+                </pic:pic>
+              </a:graphicData>
+            </a:graphic>
+          </wp:inline>
+        </w:drawing>
+      </w:r>
+    </w:p>
+    <w:p>
+      <w:pPr>
+        <w:pStyle w:val="Lijstalinea"/>
+        <w:spacing w:after="0" w:line="240" w:lineRule="auto"/>
+        <w:rPr>
+          <w:rFonts w:eastAsia="Times New Roman" w:cs="Arial"/>
+          <w:b/>
+          <w:i/>
+          <w:sz w:val="24"/>
+          <w:szCs w:val="24"/>
+          <w:lang w:eastAsia="nl-NL"/>
+        </w:rPr>
+      </w:pPr>
+      <w:r>
+        <w:rPr>
+          <w:rFonts w:eastAsia="Times New Roman" w:cs="Arial"/>
+          <w:b/>
+          <w:i/>
+          <w:noProof/>
+          <w:sz w:val="24"/>
+          <w:szCs w:val="24"/>
+          <w:lang w:eastAsia="ja-JP"/>
+        </w:rPr>
+        <w:drawing>
+          <wp:inline distT="0" distB="0" distL="0" distR="0">
+            <wp:extent cx="5760720" cy="3360420"/>
+            <wp:effectExtent l="0" t="0" r="0" b="0"/>
+            <wp:docPr id="14" name="Afbeelding 14"/>
+            <wp:cNvGraphicFramePr>
+              <a:graphicFrameLocks xmlns:a="http://schemas.openxmlformats.org/drawingml/2006/main" noChangeAspect="1"/>
+            </wp:cNvGraphicFramePr>
+            <a:graphic xmlns:a="http://schemas.openxmlformats.org/drawingml/2006/main">
+              <a:graphicData uri="http://schemas.openxmlformats.org/drawingml/2006/picture">
+                <pic:pic xmlns:pic="http://schemas.openxmlformats.org/drawingml/2006/picture">
+                  <pic:nvPicPr>
+                    <pic:cNvPr id="14" name="devenv_2017-02-16_14-36-51.png"/>
+                    <pic:cNvPicPr/>
+                  </pic:nvPicPr>
+                  <pic:blipFill>
+                    <a:blip r:embed="rId10">
+                      <a:extLst>
+                        <a:ext uri="{28A0092B-C50C-407E-A947-70E740481C1C}">
+                          <a14:useLocalDpi xmlns:a14="http://schemas.microsoft.com/office/drawing/2010/main" val="0"/>
+                        </a:ext>
+                      </a:extLst>
+                    </a:blip>
+                    <a:stretch>
+                      <a:fillRect/>
+                    </a:stretch>
+                  </pic:blipFill>
+                  <pic:spPr>
+                    <a:xfrm>
+                      <a:off x="0" y="0"/>
+                      <a:ext cx="5760720" cy="3360420"/>
+                    </a:xfrm>
+                    <a:prstGeom prst="rect">
+                      <a:avLst/>
+                    </a:prstGeom>
+                  </pic:spPr>
+                </pic:pic>
+              </a:graphicData>
+            </a:graphic>
+          </wp:inline>
+        </w:drawing>
+      </w:r>
+    </w:p>
+    <w:p>
+      <w:pPr>
+        <w:pStyle w:val="Lijstalinea"/>
+        <w:spacing w:after="0" w:line="240" w:lineRule="auto"/>
+        <w:rPr>
+          <w:rFonts w:eastAsia="Times New Roman" w:cs="Arial"/>
+          <w:b/>
+          <w:i/>
+          <w:sz w:val="24"/>
+          <w:szCs w:val="24"/>
+          <w:lang w:eastAsia="nl-NL"/>
+        </w:rPr>
+      </w:pPr>
     </w:p>
     <w:p>
       <w:pPr>
@@ -1007,6 +2121,8 @@
           <w:lang w:eastAsia="nl-NL"/>
         </w:rPr>
       </w:pPr>
+      <w:bookmarkStart w:id="0" w:name="_GoBack"/>
+      <w:bookmarkEnd w:id="0"/>
     </w:p>
     <w:p>
       <w:pPr>
@@ -1126,7 +2242,7 @@
                     </pic:cNvPicPr>
                   </pic:nvPicPr>
                   <pic:blipFill>
-                    <a:blip r:embed="rId5">
+                    <a:blip r:embed="rId11">
                       <a:extLst>
                         <a:ext uri="{28A0092B-C50C-407E-A947-70E740481C1C}">
                           <a14:useLocalDpi xmlns:a14="http://schemas.microsoft.com/office/drawing/2010/main" val="0"/>
@@ -1338,7 +2454,7 @@
                     </pic:cNvPicPr>
                   </pic:nvPicPr>
                   <pic:blipFill>
-                    <a:blip r:embed="rId6">
+                    <a:blip r:embed="rId12">
                       <a:extLst>
                         <a:ext uri="{28A0092B-C50C-407E-A947-70E740481C1C}">
                           <a14:useLocalDpi xmlns:a14="http://schemas.microsoft.com/office/drawing/2010/main" val="0"/>

</xml_diff>